<commit_message>
Report ( Analysis added)
</commit_message>
<xml_diff>
--- a/K-NN Report.docx
+++ b/K-NN Report.docx
@@ -316,22 +316,29 @@
         <w:spacing w:after="240" w:lineRule="auto"/>
         <w:ind w:left="0" w:firstLine="0"/>
         <w:rPr>
-          <w:rFonts w:ascii="Lato" w:cs="Lato" w:eastAsia="Lato" w:hAnsi="Lato"/>
-          <w:color w:val="1e2d31"/>
-          <w:sz w:val="36"/>
-          <w:szCs w:val="36"/>
-        </w:rPr>
-      </w:pPr>
-      <w:r>
-        <w:rPr>
-          <w:rFonts w:ascii="Lato" w:cs="Lato" w:eastAsia="Lato" w:hAnsi="Lato"/>
-          <w:color w:val="1e2d31"/>
-          <w:sz w:val="24"/>
-          <w:szCs w:val="24"/>
+          <w:color w:val="1e2d31"/>
+        </w:rPr>
+      </w:pPr>
+      <w:r>
+        <w:rPr>
+          <w:color w:val="1e2d31"/>
           <w:rtl w:val="0"/>
         </w:rPr>
         <w:t xml:space="preserve">The dataset we used, Iris.csv and Diabetes.csv, are widely accessible dataset that are famously used for testing algorithms. They contain enough data and sections to separate data into multiple constraints with one target variable. The diabetes was originally gathered from the National Institute of Diabetes and Digestive and Kidney Diseases, with the objective of the dataset is to diagnostically predict whether a patient has diabetes based on certain diagnostic measurements included in the dataset. </w:t>
       </w:r>
+    </w:p>
+    <w:p>
+      <w:pPr>
+        <w:widowControl w:val="0"/>
+        <w:spacing w:after="240" w:lineRule="auto"/>
+        <w:ind w:left="0" w:firstLine="0"/>
+        <w:rPr>
+          <w:rFonts w:ascii="Lato" w:cs="Lato" w:eastAsia="Lato" w:hAnsi="Lato"/>
+          <w:color w:val="1e2d31"/>
+          <w:sz w:val="24"/>
+          <w:szCs w:val="24"/>
+        </w:rPr>
+      </w:pPr>
       <w:r>
         <w:rPr>
           <w:rtl w:val="0"/>
@@ -345,8 +352,67 @@
         <w:spacing w:after="240" w:lineRule="auto"/>
         <w:rPr/>
       </w:pPr>
-      <w:bookmarkStart w:colFirst="0" w:colLast="0" w:name="_ndrelsmvdoq4" w:id="8"/>
+      <w:bookmarkStart w:colFirst="0" w:colLast="0" w:name="_955cgzj3ooxx" w:id="8"/>
       <w:bookmarkEnd w:id="8"/>
+      <w:r>
+        <w:rPr>
+          <w:rtl w:val="0"/>
+        </w:rPr>
+        <w:t xml:space="preserve">Preprocessing </w:t>
+      </w:r>
+    </w:p>
+    <w:p>
+      <w:pPr>
+        <w:spacing w:after="240" w:before="240" w:lineRule="auto"/>
+        <w:rPr/>
+      </w:pPr>
+      <w:r>
+        <w:rPr>
+          <w:rtl w:val="0"/>
+        </w:rPr>
+        <w:t xml:space="preserve">Before applying K-NN, preprocessing is essential. We load the raw data from CSV or Excel files, identify attributes, and ensure proper formatting. Because K-NN relies heavily on distance metrics, we normalize or standardize features to prevent larger ranges from dominating the calculations. We also check for irrelevant features that could reduce accuracy. In terms of normalization, the numerical data is changed to the formula of (x - min_val) / (max_val - min_val), with min_val and max_val being dependent on the data found within the list of data.</w:t>
+      </w:r>
+    </w:p>
+    <w:p>
+      <w:pPr>
+        <w:spacing w:after="240" w:before="240" w:lineRule="auto"/>
+        <w:rPr/>
+      </w:pPr>
+      <w:r>
+        <w:rPr>
+          <w:rtl w:val="0"/>
+        </w:rPr>
+      </w:r>
+    </w:p>
+    <w:p>
+      <w:pPr>
+        <w:widowControl w:val="0"/>
+        <w:spacing w:after="240" w:lineRule="auto"/>
+        <w:ind w:left="0" w:firstLine="0"/>
+        <w:rPr>
+          <w:rFonts w:ascii="Lato" w:cs="Lato" w:eastAsia="Lato" w:hAnsi="Lato"/>
+          <w:b w:val="1"/>
+          <w:bCs w:val="1"/>
+          <w:color w:val="1e2d31"/>
+          <w:sz w:val="24"/>
+          <w:szCs w:val="24"/>
+        </w:rPr>
+      </w:pPr>
+      <w:r>
+        <w:rPr>
+          <w:rtl w:val="0"/>
+        </w:rPr>
+      </w:r>
+    </w:p>
+    <w:p>
+      <w:pPr>
+        <w:pStyle w:val="Heading2"/>
+        <w:widowControl w:val="0"/>
+        <w:spacing w:after="240" w:lineRule="auto"/>
+        <w:rPr/>
+      </w:pPr>
+      <w:bookmarkStart w:colFirst="0" w:colLast="0" w:name="_ndrelsmvdoq4" w:id="9"/>
+      <w:bookmarkEnd w:id="9"/>
       <w:r>
         <w:rPr>
           <w:rtl w:val="0"/>
@@ -557,6 +623,34 @@
           <w:szCs w:val="24"/>
           <w:rtl w:val="0"/>
         </w:rPr>
+        <w:t xml:space="preserve">In a terminal,</w:t>
+      </w:r>
+    </w:p>
+    <w:p>
+      <w:pPr>
+        <w:widowControl w:val="0"/>
+        <w:numPr>
+          <w:ilvl w:val="1"/>
+          <w:numId w:val="3"/>
+        </w:numPr>
+        <w:spacing w:after="0" w:afterAutospacing="0" w:lineRule="auto"/>
+        <w:ind w:left="1440" w:hanging="360"/>
+        <w:rPr>
+          <w:rFonts w:ascii="Lato" w:cs="Lato" w:eastAsia="Lato" w:hAnsi="Lato"/>
+          <w:color w:val="1e2d31"/>
+          <w:sz w:val="24"/>
+          <w:szCs w:val="24"/>
+          <w:u w:val="none"/>
+        </w:rPr>
+      </w:pPr>
+      <w:r>
+        <w:rPr>
+          <w:rFonts w:ascii="Lato" w:cs="Lato" w:eastAsia="Lato" w:hAnsi="Lato"/>
+          <w:color w:val="1e2d31"/>
+          <w:sz w:val="24"/>
+          <w:szCs w:val="24"/>
+          <w:rtl w:val="0"/>
+        </w:rPr>
         <w:t xml:space="preserve">pip install -r required_libraries.txt</w:t>
       </w:r>
     </w:p>
@@ -594,8 +688,8 @@
         <w:spacing w:after="240" w:lineRule="auto"/>
         <w:rPr/>
       </w:pPr>
-      <w:bookmarkStart w:colFirst="0" w:colLast="0" w:name="_x4mdzxwqbqiv" w:id="9"/>
-      <w:bookmarkEnd w:id="9"/>
+      <w:bookmarkStart w:colFirst="0" w:colLast="0" w:name="_x4mdzxwqbqiv" w:id="10"/>
+      <w:bookmarkEnd w:id="10"/>
       <w:r>
         <w:rPr>
           <w:rtl w:val="0"/>
@@ -606,18 +700,28 @@
     <w:p>
       <w:pPr>
         <w:spacing w:after="240" w:lineRule="auto"/>
+        <w:rPr>
+          <w:rFonts w:ascii="Lato" w:cs="Lato" w:eastAsia="Lato" w:hAnsi="Lato"/>
+          <w:color w:val="1e2d31"/>
+          <w:sz w:val="24"/>
+          <w:szCs w:val="24"/>
+        </w:rPr>
+      </w:pPr>
+      <w:r>
         <w:rPr>
           <w:sz w:val="28"/>
           <w:szCs w:val="28"/>
-        </w:rPr>
-      </w:pPr>
+          <w:rtl w:val="0"/>
+        </w:rPr>
+        <w:t xml:space="preserve">The algorithm relies on libraries like matplotlib, Ipython, numpy, panda, math, csv, </w:t>
+      </w:r>
       <w:r>
         <w:rPr>
           <w:sz w:val="28"/>
           <w:szCs w:val="28"/>
           <w:rtl w:val="0"/>
         </w:rPr>
-        <w:t xml:space="preserve">The algorithm relies on libraries like matplotlib, Ipython, numpy, panda, math, csv, </w:t>
+        <w:t xml:space="preserve">heapq</w:t>
       </w:r>
       <w:r>
         <w:rPr>
@@ -625,39 +729,8 @@
           <w:szCs w:val="28"/>
           <w:rtl w:val="0"/>
         </w:rPr>
-        <w:t xml:space="preserve">heapq</w:t>
-      </w:r>
-      <w:r>
-        <w:rPr>
-          <w:sz w:val="28"/>
-          <w:szCs w:val="28"/>
-          <w:rtl w:val="0"/>
-        </w:rPr>
         <w:t xml:space="preserve">, and random so it is advised to make sure your environment has installed. </w:t>
       </w:r>
-    </w:p>
-    <w:p>
-      <w:pPr>
-        <w:rPr/>
-      </w:pPr>
-      <w:r>
-        <w:rPr>
-          <w:rtl w:val="0"/>
-        </w:rPr>
-      </w:r>
-    </w:p>
-    <w:p>
-      <w:pPr>
-        <w:widowControl w:val="0"/>
-        <w:spacing w:after="240" w:lineRule="auto"/>
-        <w:ind w:left="0" w:firstLine="0"/>
-        <w:rPr>
-          <w:rFonts w:ascii="Lato" w:cs="Lato" w:eastAsia="Lato" w:hAnsi="Lato"/>
-          <w:color w:val="1e2d31"/>
-          <w:sz w:val="24"/>
-          <w:szCs w:val="24"/>
-        </w:rPr>
-      </w:pPr>
       <w:r>
         <w:rPr>
           <w:rtl w:val="0"/>
@@ -671,8 +744,8 @@
         <w:spacing w:after="240" w:lineRule="auto"/>
         <w:rPr/>
       </w:pPr>
-      <w:bookmarkStart w:colFirst="0" w:colLast="0" w:name="_cjyvos2cw67w" w:id="10"/>
-      <w:bookmarkEnd w:id="10"/>
+      <w:bookmarkStart w:colFirst="0" w:colLast="0" w:name="_cjyvos2cw67w" w:id="11"/>
+      <w:bookmarkEnd w:id="11"/>
       <w:r>
         <w:rPr>
           <w:rtl w:val="0"/>
@@ -882,8 +955,8 @@
         <w:spacing w:after="240" w:lineRule="auto"/>
         <w:rPr/>
       </w:pPr>
-      <w:bookmarkStart w:colFirst="0" w:colLast="0" w:name="_fc85dqdt1mvb" w:id="11"/>
-      <w:bookmarkEnd w:id="11"/>
+      <w:bookmarkStart w:colFirst="0" w:colLast="0" w:name="_fc85dqdt1mvb" w:id="12"/>
+      <w:bookmarkEnd w:id="12"/>
       <w:r>
         <w:rPr>
           <w:rtl w:val="0"/>
@@ -893,48 +966,40 @@
     </w:p>
     <w:p>
       <w:pPr>
-        <w:spacing w:after="240" w:lineRule="auto"/>
-        <w:ind w:left="0" w:firstLine="0"/>
-        <w:rPr>
-          <w:rFonts w:ascii="Lato" w:cs="Lato" w:eastAsia="Lato" w:hAnsi="Lato"/>
-          <w:b w:val="1"/>
-          <w:bCs w:val="1"/>
-          <w:sz w:val="36"/>
-          <w:szCs w:val="36"/>
-        </w:rPr>
-      </w:pPr>
-      <w:r>
-        <w:rPr>
-          <w:rtl w:val="0"/>
-        </w:rPr>
-      </w:r>
-    </w:p>
-    <w:p>
-      <w:pPr>
-        <w:spacing w:after="240" w:lineRule="auto"/>
-        <w:ind w:left="0" w:firstLine="0"/>
-        <w:rPr>
-          <w:rFonts w:ascii="Lato" w:cs="Lato" w:eastAsia="Lato" w:hAnsi="Lato"/>
-          <w:b w:val="1"/>
-          <w:bCs w:val="1"/>
-          <w:sz w:val="36"/>
-          <w:szCs w:val="36"/>
-        </w:rPr>
-      </w:pPr>
-      <w:r>
-        <w:rPr>
-          <w:rtl w:val="0"/>
-        </w:rPr>
-      </w:r>
-    </w:p>
-    <w:p>
-      <w:pPr>
-        <w:rPr/>
-      </w:pPr>
-      <w:r>
-        <w:rPr>
-          <w:rtl w:val="0"/>
-        </w:rPr>
+        <w:spacing w:after="240" w:before="240" w:lineRule="auto"/>
+        <w:rPr/>
+      </w:pPr>
+      <w:r>
+        <w:rPr>
+          <w:rtl w:val="0"/>
+        </w:rPr>
+        <w:t xml:space="preserve">For the Iris dataset, as shown in table 1, our model achieved around </w:t>
+      </w:r>
+      <w:r>
+        <w:rPr>
+          <w:b w:val="1"/>
+          <w:bCs w:val="1"/>
+          <w:rtl w:val="0"/>
+        </w:rPr>
+        <w:t xml:space="preserve">90–100% accuracy</w:t>
+      </w:r>
+      <w:r>
+        <w:rPr>
+          <w:rtl w:val="0"/>
+        </w:rPr>
+        <w:t xml:space="preserve">, depending on the chosen K. </w:t>
+      </w:r>
+      <w:r>
+        <w:rPr>
+          <w:rtl w:val="0"/>
+        </w:rPr>
+        <w:t xml:space="preserve">The datapoint in Table 2 was of a separate test, and that one  was randomly selected to be of the Versicolor class With its closest neighbors were identified, the model classified the point of being one of the Versicolor class. </w:t>
+      </w:r>
+      <w:r>
+        <w:rPr>
+          <w:rtl w:val="0"/>
+        </w:rPr>
+        <w:t xml:space="preserve">For the Diabetes dataset, as shown in Table 3,  predictions aligned well with actual outcomes, showing the model’s reliability in medical diagnostic contexts. </w:t>
       </w:r>
     </w:p>
     <w:sectPr>

</xml_diff>